<commit_message>
Création de la version 2 de présentation du club
</commit_message>
<xml_diff>
--- a/Fiche présentation du club_V2.docx
+++ b/Fiche présentation du club_V2.docx
@@ -72,17 +72,7 @@
           <w:sz w:val="56"/>
           <w:szCs w:val="28"/>
         </w:rPr>
-        <w:t>Club de dé</w:t>
-      </w:r>
-      <w:bookmarkStart w:id="0" w:name="_GoBack"/>
-      <w:bookmarkEnd w:id="0"/>
-      <w:r>
-        <w:rPr>
-          <w:color w:val="365F91" w:themeColor="accent1" w:themeShade="BF"/>
-          <w:sz w:val="56"/>
-          <w:szCs w:val="28"/>
-        </w:rPr>
-        <w:t>veloppement informatique</w:t>
+        <w:t>Club de développement informatique</w:t>
       </w:r>
     </w:p>
     <w:p>
@@ -112,19 +102,7 @@
           <w:szCs w:val="24"/>
         </w:rPr>
         <w:tab/>
-        <w:t>Créer un environnement d’échanges et d’expertise relatif au métier de développement</w:t>
-      </w:r>
-      <w:r>
-        <w:rPr>
-          <w:szCs w:val="24"/>
-        </w:rPr>
-        <w:t xml:space="preserve"> informatique</w:t>
-      </w:r>
-      <w:r>
-        <w:rPr>
-          <w:szCs w:val="24"/>
-        </w:rPr>
-        <w:t>.</w:t>
+        <w:t>Créer un environnement d’échanges et d’expertise relatif au métier de développement informatique.</w:t>
       </w:r>
     </w:p>
     <w:p>
@@ -331,54 +309,362 @@
     <w:p>
       <w:pPr>
         <w:pStyle w:val="Titre2"/>
-        <w:ind w:firstLine="0"/>
       </w:pPr>
       <w:r>
-        <w:t>Inscription</w:t>
+        <w:t>Informations :</w:t>
       </w:r>
     </w:p>
+    <w:tbl>
+      <w:tblPr>
+        <w:tblStyle w:val="Grilledutableau"/>
+        <w:tblW w:w="9353" w:type="dxa"/>
+        <w:tblInd w:w="1120" w:type="dxa"/>
+        <w:tblLook w:val="04A0" w:firstRow="1" w:lastRow="0" w:firstColumn="1" w:lastColumn="0" w:noHBand="0" w:noVBand="1"/>
+      </w:tblPr>
+      <w:tblGrid>
+        <w:gridCol w:w="3708"/>
+        <w:gridCol w:w="5645"/>
+      </w:tblGrid>
+      <w:tr>
+        <w:trPr>
+          <w:trHeight w:val="354"/>
+        </w:trPr>
+        <w:tc>
+          <w:tcPr>
+            <w:tcW w:w="3708" w:type="dxa"/>
+          </w:tcPr>
+          <w:p>
+            <w:pPr>
+              <w:rPr>
+                <w:sz w:val="28"/>
+                <w:szCs w:val="28"/>
+              </w:rPr>
+            </w:pPr>
+            <w:r>
+              <w:rPr>
+                <w:noProof/>
+                <w:sz w:val="28"/>
+                <w:szCs w:val="28"/>
+                <w:lang w:eastAsia="fr-FR"/>
+              </w:rPr>
+              <w:t xml:space="preserve">formulaire </w:t>
+            </w:r>
+            <w:r>
+              <w:rPr>
+                <w:sz w:val="28"/>
+                <w:szCs w:val="28"/>
+              </w:rPr>
+              <w:t>d’inscription</w:t>
+            </w:r>
+            <w:r>
+              <w:rPr>
+                <w:sz w:val="28"/>
+                <w:szCs w:val="28"/>
+              </w:rPr>
+              <w:t xml:space="preserve">  </w:t>
+            </w:r>
+          </w:p>
+        </w:tc>
+        <w:tc>
+          <w:tcPr>
+            <w:tcW w:w="5645" w:type="dxa"/>
+            <w:vAlign w:val="center"/>
+          </w:tcPr>
+          <w:p>
+            <w:pPr>
+              <w:rPr>
+                <w:sz w:val="28"/>
+                <w:szCs w:val="28"/>
+              </w:rPr>
+            </w:pPr>
+            <w:r>
+              <w:rPr>
+                <w:sz w:val="28"/>
+                <w:szCs w:val="28"/>
+              </w:rPr>
+              <w:t xml:space="preserve">: </w:t>
+            </w:r>
+            <w:r>
+              <w:rPr>
+                <w:sz w:val="28"/>
+                <w:szCs w:val="28"/>
+                <w:u w:val="single"/>
+              </w:rPr>
+              <w:t>http://ins</w:t>
+            </w:r>
+            <w:r>
+              <w:rPr>
+                <w:sz w:val="28"/>
+                <w:szCs w:val="28"/>
+                <w:u w:val="single"/>
+              </w:rPr>
+              <w:t>cription.ismontic.dev-info.club</w:t>
+            </w:r>
+          </w:p>
+        </w:tc>
+      </w:tr>
+      <w:tr>
+        <w:trPr>
+          <w:trHeight w:val="369"/>
+        </w:trPr>
+        <w:tc>
+          <w:tcPr>
+            <w:tcW w:w="3708" w:type="dxa"/>
+          </w:tcPr>
+          <w:p>
+            <w:pPr>
+              <w:rPr>
+                <w:noProof/>
+                <w:sz w:val="28"/>
+                <w:szCs w:val="28"/>
+                <w:lang w:eastAsia="fr-FR"/>
+              </w:rPr>
+            </w:pPr>
+            <w:r>
+              <w:rPr>
+                <w:noProof/>
+                <w:sz w:val="28"/>
+                <w:szCs w:val="28"/>
+                <w:lang w:eastAsia="fr-FR"/>
+              </w:rPr>
+              <w:t>site Web</w:t>
+            </w:r>
+            <w:r>
+              <w:rPr>
+                <w:noProof/>
+                <w:sz w:val="28"/>
+                <w:szCs w:val="28"/>
+                <w:lang w:eastAsia="fr-FR"/>
+              </w:rPr>
+              <w:t xml:space="preserve">                            </w:t>
+            </w:r>
+          </w:p>
+        </w:tc>
+        <w:tc>
+          <w:tcPr>
+            <w:tcW w:w="5645" w:type="dxa"/>
+          </w:tcPr>
+          <w:p>
+            <w:pPr>
+              <w:rPr>
+                <w:noProof/>
+                <w:sz w:val="36"/>
+                <w:szCs w:val="36"/>
+                <w:lang w:eastAsia="fr-FR"/>
+              </w:rPr>
+            </w:pPr>
+            <w:r>
+              <w:rPr>
+                <w:noProof/>
+                <w:sz w:val="28"/>
+                <w:szCs w:val="28"/>
+                <w:lang w:eastAsia="fr-FR"/>
+              </w:rPr>
+              <w:t xml:space="preserve">: </w:t>
+            </w:r>
+            <w:r>
+              <w:rPr>
+                <w:noProof/>
+                <w:sz w:val="28"/>
+                <w:szCs w:val="28"/>
+                <w:u w:val="single"/>
+                <w:lang w:eastAsia="fr-FR"/>
+              </w:rPr>
+              <w:t>http://ismontic.dev-info.club</w:t>
+            </w:r>
+          </w:p>
+        </w:tc>
+      </w:tr>
+      <w:tr>
+        <w:trPr>
+          <w:trHeight w:val="354"/>
+        </w:trPr>
+        <w:tc>
+          <w:tcPr>
+            <w:tcW w:w="3708" w:type="dxa"/>
+          </w:tcPr>
+          <w:p>
+            <w:pPr>
+              <w:rPr>
+                <w:noProof/>
+                <w:sz w:val="28"/>
+                <w:szCs w:val="28"/>
+                <w:lang w:eastAsia="fr-FR"/>
+              </w:rPr>
+            </w:pPr>
+            <w:r>
+              <w:rPr>
+                <w:noProof/>
+                <w:sz w:val="28"/>
+                <w:szCs w:val="28"/>
+                <w:lang w:eastAsia="fr-FR"/>
+              </w:rPr>
+              <w:t xml:space="preserve">formateurs à contacter                               </w:t>
+            </w:r>
+          </w:p>
+        </w:tc>
+        <w:tc>
+          <w:tcPr>
+            <w:tcW w:w="5645" w:type="dxa"/>
+          </w:tcPr>
+          <w:p>
+            <w:pPr>
+              <w:rPr>
+                <w:noProof/>
+                <w:sz w:val="28"/>
+                <w:szCs w:val="28"/>
+                <w:lang w:eastAsia="fr-FR"/>
+              </w:rPr>
+            </w:pPr>
+            <w:r>
+              <w:rPr>
+                <w:noProof/>
+                <w:sz w:val="28"/>
+                <w:szCs w:val="28"/>
+                <w:lang w:eastAsia="fr-FR"/>
+              </w:rPr>
+              <w:t xml:space="preserve">: Mr. </w:t>
+            </w:r>
+            <w:r>
+              <w:rPr>
+                <w:noProof/>
+                <w:sz w:val="28"/>
+                <w:szCs w:val="28"/>
+                <w:lang w:eastAsia="fr-FR"/>
+              </w:rPr>
+              <w:t>AZEGGOUAR</w:t>
+            </w:r>
+            <w:r>
+              <w:rPr>
+                <w:noProof/>
+                <w:sz w:val="28"/>
+                <w:szCs w:val="28"/>
+                <w:lang w:eastAsia="fr-FR"/>
+              </w:rPr>
+              <w:t xml:space="preserve"> </w:t>
+            </w:r>
+            <w:r>
+              <w:rPr>
+                <w:noProof/>
+                <w:sz w:val="28"/>
+                <w:szCs w:val="28"/>
+                <w:lang w:eastAsia="fr-FR"/>
+              </w:rPr>
+              <w:t>MOHAMED KARIM</w:t>
+            </w:r>
+          </w:p>
+        </w:tc>
+      </w:tr>
+      <w:tr>
+        <w:trPr>
+          <w:trHeight w:val="354"/>
+        </w:trPr>
+        <w:tc>
+          <w:tcPr>
+            <w:tcW w:w="3708" w:type="dxa"/>
+          </w:tcPr>
+          <w:p>
+            <w:pPr>
+              <w:rPr>
+                <w:noProof/>
+                <w:sz w:val="28"/>
+                <w:szCs w:val="28"/>
+                <w:lang w:eastAsia="fr-FR"/>
+              </w:rPr>
+            </w:pPr>
+          </w:p>
+        </w:tc>
+        <w:tc>
+          <w:tcPr>
+            <w:tcW w:w="5645" w:type="dxa"/>
+          </w:tcPr>
+          <w:p>
+            <w:pPr>
+              <w:rPr>
+                <w:noProof/>
+                <w:sz w:val="28"/>
+                <w:szCs w:val="28"/>
+                <w:lang w:eastAsia="fr-FR"/>
+              </w:rPr>
+            </w:pPr>
+            <w:r>
+              <w:rPr>
+                <w:noProof/>
+                <w:sz w:val="28"/>
+                <w:szCs w:val="28"/>
+                <w:lang w:eastAsia="fr-FR"/>
+              </w:rPr>
+              <w:t>: Mr. ES</w:t>
+            </w:r>
+            <w:r>
+              <w:rPr>
+                <w:noProof/>
+                <w:sz w:val="28"/>
+                <w:szCs w:val="28"/>
+                <w:lang w:eastAsia="fr-FR"/>
+              </w:rPr>
+              <w:t>-</w:t>
+            </w:r>
+            <w:r>
+              <w:rPr>
+                <w:noProof/>
+                <w:sz w:val="28"/>
+                <w:szCs w:val="28"/>
+                <w:lang w:eastAsia="fr-FR"/>
+              </w:rPr>
+              <w:t>SARAJ Fouad</w:t>
+            </w:r>
+          </w:p>
+        </w:tc>
+      </w:tr>
+      <w:tr>
+        <w:trPr>
+          <w:trHeight w:val="430"/>
+        </w:trPr>
+        <w:tc>
+          <w:tcPr>
+            <w:tcW w:w="3708" w:type="dxa"/>
+          </w:tcPr>
+          <w:p>
+            <w:pPr>
+              <w:rPr>
+                <w:noProof/>
+                <w:sz w:val="28"/>
+                <w:szCs w:val="28"/>
+                <w:lang w:eastAsia="fr-FR"/>
+              </w:rPr>
+            </w:pPr>
+          </w:p>
+        </w:tc>
+        <w:tc>
+          <w:tcPr>
+            <w:tcW w:w="5645" w:type="dxa"/>
+          </w:tcPr>
+          <w:p>
+            <w:pPr>
+              <w:rPr>
+                <w:noProof/>
+                <w:sz w:val="28"/>
+                <w:szCs w:val="28"/>
+                <w:lang w:eastAsia="fr-FR"/>
+              </w:rPr>
+            </w:pPr>
+            <w:r>
+              <w:rPr>
+                <w:noProof/>
+                <w:sz w:val="28"/>
+                <w:szCs w:val="28"/>
+                <w:lang w:eastAsia="fr-FR"/>
+              </w:rPr>
+              <w:t>: Mr. YAZIDI ALAOUI Youssef</w:t>
+            </w:r>
+          </w:p>
+        </w:tc>
+      </w:tr>
+    </w:tbl>
     <w:p>
-      <w:pPr>
-        <w:pStyle w:val="NotionBloc"/>
-        <w:rPr>
-          <w:sz w:val="28"/>
-          <w:szCs w:val="26"/>
-        </w:rPr>
-      </w:pPr>
-      <w:hyperlink r:id="rId8" w:history="1">
-        <w:r>
-          <w:rPr>
-            <w:rStyle w:val="Lienhypertexte"/>
-            <w:sz w:val="28"/>
-            <w:szCs w:val="26"/>
-          </w:rPr>
-          <w:t>http://inscription.ismontic.dev-info.club</w:t>
-        </w:r>
-      </w:hyperlink>
-    </w:p>
-    <w:p>
-      <w:pPr>
-        <w:pStyle w:val="Titre2"/>
-      </w:pPr>
-      <w:r>
-        <w:t>Site Web</w:t>
-      </w:r>
-    </w:p>
-    <w:p>
-      <w:pPr>
-        <w:pStyle w:val="NotionBloc"/>
-        <w:rPr>
-          <w:sz w:val="28"/>
-          <w:szCs w:val="26"/>
-        </w:rPr>
-      </w:pPr>
-      <w:r>
-        <w:rPr>
-          <w:sz w:val="28"/>
-          <w:szCs w:val="26"/>
-        </w:rPr>
-        <w:t>http://ismontic.dev-info.club</w:t>
-      </w:r>
+      <w:bookmarkStart w:id="0" w:name="_GoBack"/>
+      <w:bookmarkEnd w:id="0"/>
     </w:p>
     <w:sectPr>
       <w:pgSz w:w="11906" w:h="16838"/>
@@ -3341,6 +3627,25 @@
       <w:szCs w:val="18"/>
     </w:rPr>
   </w:style>
+  <w:style w:type="table" w:styleId="Grilledutableau">
+    <w:name w:val="Table Grid"/>
+    <w:basedOn w:val="TableauNormal"/>
+    <w:uiPriority w:val="59"/>
+    <w:rsid w:val="003F21E8"/>
+    <w:pPr>
+      <w:spacing w:after="0" w:line="240" w:lineRule="auto"/>
+    </w:pPr>
+    <w:tblPr>
+      <w:tblBorders>
+        <w:top w:val="single" w:sz="4" w:space="0" w:color="auto"/>
+        <w:left w:val="single" w:sz="4" w:space="0" w:color="auto"/>
+        <w:bottom w:val="single" w:sz="4" w:space="0" w:color="auto"/>
+        <w:right w:val="single" w:sz="4" w:space="0" w:color="auto"/>
+        <w:insideH w:val="single" w:sz="4" w:space="0" w:color="auto"/>
+        <w:insideV w:val="single" w:sz="4" w:space="0" w:color="auto"/>
+      </w:tblBorders>
+    </w:tblPr>
+  </w:style>
 </w:styles>
 </file>
 
@@ -3634,7 +3939,7 @@
 </file>
 
 <file path=customXml/itemProps1.xml><?xml version="1.0" encoding="utf-8"?>
-<ds:datastoreItem xmlns:ds="http://schemas.openxmlformats.org/officeDocument/2006/customXml" ds:itemID="{96828C8B-C957-4FBA-854A-2C379AF74C05}">
+<ds:datastoreItem xmlns:ds="http://schemas.openxmlformats.org/officeDocument/2006/customXml" ds:itemID="{D7B6362A-2982-4738-9F8C-D0B7610ABF7F}">
   <ds:schemaRefs>
     <ds:schemaRef ds:uri="http://schemas.openxmlformats.org/officeDocument/2006/bibliography"/>
   </ds:schemaRefs>

</xml_diff>